<commit_message>
carica tree/svm pesati e sampling
</commit_message>
<xml_diff>
--- a/Relazione MLDM.docx
+++ b/Relazione MLDM.docx
@@ -278,7 +278,14 @@
           <w:rFonts w:cs="Arial"/>
           <w:szCs w:val="36"/>
         </w:rPr>
-        <w:t xml:space="preserve"> – </w:t>
+        <w:t xml:space="preserve"> -</w:t>
+      </w:r>
+      <w:r>
+        <w:rPr>
+          <w:rFonts w:cs="Arial"/>
+          <w:szCs w:val="36"/>
+        </w:rPr>
+        <w:t xml:space="preserve"> </w:t>
       </w:r>
       <w:r>
         <w:rPr>
@@ -307,7 +314,29 @@
           <w:szCs w:val="36"/>
         </w:rPr>
         <w:tab/>
+      </w:r>
+      <w:r>
+        <w:rPr>
+          <w:rFonts w:cs="Arial"/>
+          <w:szCs w:val="36"/>
+        </w:rPr>
+        <w:t xml:space="preserve"> </w:t>
+      </w:r>
+      <w:bookmarkStart w:id="0" w:name="_GoBack"/>
+      <w:bookmarkEnd w:id="0"/>
+      <w:r>
+        <w:rPr>
+          <w:rFonts w:cs="Arial"/>
+          <w:szCs w:val="36"/>
+        </w:rPr>
         <w:t xml:space="preserve">Andrea Fiori - </w:t>
+      </w:r>
+      <w:r>
+        <w:rPr>
+          <w:rFonts w:cs="Arial"/>
+          <w:szCs w:val="36"/>
+        </w:rPr>
+        <w:t>719219</w:t>
       </w:r>
     </w:p>
     <w:p>
@@ -651,6 +680,14 @@
         </w:rPr>
         <w:t>Il dataset</w:t>
       </w:r>
+      <w:r>
+        <w:rPr>
+          <w:sz w:val="32"/>
+          <w:szCs w:val="24"/>
+          <w:u w:val="single"/>
+        </w:rPr>
+        <w:t>: struttura e proprietà</w:t>
+      </w:r>
     </w:p>
     <w:p>
       <w:pPr>
@@ -666,7 +703,64 @@
           <w:sz w:val="24"/>
           <w:szCs w:val="24"/>
         </w:rPr>
-        <w:t>Il dataset consiste in diecimila istanze, ciascuna caratterizzata da quattordici attributi riassunti in tabella 1.</w:t>
+        <w:t xml:space="preserve">Il </w:t>
+      </w:r>
+      <w:r>
+        <w:rPr>
+          <w:i/>
+          <w:sz w:val="24"/>
+          <w:szCs w:val="24"/>
+        </w:rPr>
+        <w:t>dataset</w:t>
+      </w:r>
+      <w:r>
+        <w:rPr>
+          <w:sz w:val="24"/>
+          <w:szCs w:val="24"/>
+        </w:rPr>
+        <w:t xml:space="preserve"> consiste in diecimila istanze, ciascuna caratterizzata da </w:t>
+      </w:r>
+      <w:r>
+        <w:rPr>
+          <w:sz w:val="24"/>
+          <w:szCs w:val="24"/>
+        </w:rPr>
+        <w:t>otto</w:t>
+      </w:r>
+      <w:r>
+        <w:rPr>
+          <w:sz w:val="24"/>
+          <w:szCs w:val="24"/>
+        </w:rPr>
+        <w:t xml:space="preserve"> attributi riassunti in tabella 1.</w:t>
+      </w:r>
+    </w:p>
+    <w:p>
+      <w:pPr>
+        <w:spacing w:line="360" w:lineRule="auto"/>
+        <w:jc w:val="center"/>
+        <w:rPr>
+          <w:rFonts w:ascii="Georgia" w:hAnsi="Georgia"/>
+          <w:sz w:val="20"/>
+          <w:szCs w:val="24"/>
+        </w:rPr>
+      </w:pPr>
+      <w:r>
+        <w:rPr>
+          <w:rFonts w:ascii="Georgia" w:hAnsi="Georgia"/>
+          <w:sz w:val="20"/>
+          <w:szCs w:val="24"/>
+        </w:rPr>
+        <w:t xml:space="preserve">Tabella 1 – </w:t>
+      </w:r>
+      <w:r>
+        <w:rPr>
+          <w:rFonts w:ascii="Georgia" w:hAnsi="Georgia"/>
+          <w:i/>
+          <w:sz w:val="20"/>
+          <w:szCs w:val="24"/>
+        </w:rPr>
+        <w:t>Attributi delle istanze all’interno del dataset</w:t>
       </w:r>
     </w:p>
     <w:tbl>
@@ -735,12 +829,14 @@
               <w:spacing w:line="360" w:lineRule="auto"/>
               <w:jc w:val="both"/>
               <w:rPr>
+                <w:i/>
                 <w:sz w:val="24"/>
                 <w:szCs w:val="24"/>
               </w:rPr>
             </w:pPr>
             <w:r>
               <w:rPr>
+                <w:i/>
                 <w:sz w:val="24"/>
                 <w:szCs w:val="24"/>
               </w:rPr>
@@ -781,12 +877,14 @@
               <w:spacing w:line="360" w:lineRule="auto"/>
               <w:jc w:val="both"/>
               <w:rPr>
+                <w:i/>
                 <w:sz w:val="24"/>
                 <w:szCs w:val="24"/>
               </w:rPr>
             </w:pPr>
             <w:r>
               <w:rPr>
+                <w:i/>
                 <w:sz w:val="24"/>
                 <w:szCs w:val="24"/>
               </w:rPr>
@@ -812,7 +910,15 @@
                 <w:sz w:val="24"/>
                 <w:szCs w:val="24"/>
               </w:rPr>
-              <w:t>Il tipo del prodotto realizzato. Coincide con la lettera presente nel Product ID</w:t>
+              <w:t xml:space="preserve">Il tipo del prodotto realizzato. Coincide con la lettera presente nel </w:t>
+            </w:r>
+            <w:r>
+              <w:rPr>
+                <w:i/>
+                <w:sz w:val="24"/>
+                <w:szCs w:val="24"/>
+              </w:rPr>
+              <w:t>Product ID</w:t>
             </w:r>
           </w:p>
         </w:tc>
@@ -827,12 +933,14 @@
               <w:spacing w:line="360" w:lineRule="auto"/>
               <w:jc w:val="both"/>
               <w:rPr>
+                <w:i/>
                 <w:sz w:val="24"/>
                 <w:szCs w:val="24"/>
               </w:rPr>
             </w:pPr>
             <w:r>
               <w:rPr>
+                <w:i/>
                 <w:sz w:val="24"/>
                 <w:szCs w:val="24"/>
               </w:rPr>
@@ -873,12 +981,14 @@
               <w:spacing w:line="360" w:lineRule="auto"/>
               <w:jc w:val="both"/>
               <w:rPr>
+                <w:i/>
                 <w:sz w:val="24"/>
                 <w:szCs w:val="24"/>
               </w:rPr>
             </w:pPr>
             <w:r>
               <w:rPr>
+                <w:i/>
                 <w:sz w:val="24"/>
                 <w:szCs w:val="24"/>
               </w:rPr>
@@ -904,7 +1014,36 @@
                 <w:sz w:val="24"/>
                 <w:szCs w:val="24"/>
               </w:rPr>
-              <w:t>Temperatura di processo generata casualmente, normalizzata ad una deviazione standard di 1 K e sommata alla temperatura dell’aria più dieci</w:t>
+              <w:t xml:space="preserve">Temperatura di processo generata casualmente, normalizzata </w:t>
+            </w:r>
+            <w:r>
+              <w:rPr>
+                <w:sz w:val="24"/>
+                <w:szCs w:val="24"/>
+              </w:rPr>
+              <w:t>con</w:t>
+            </w:r>
+            <w:r>
+              <w:rPr>
+                <w:sz w:val="24"/>
+                <w:szCs w:val="24"/>
+              </w:rPr>
+              <w:t xml:space="preserve"> una </w:t>
+            </w:r>
+            <w:r>
+              <w:rPr>
+                <w:sz w:val="24"/>
+                <w:szCs w:val="24"/>
+              </w:rPr>
+              <w:lastRenderedPageBreak/>
+              <w:t>deviazione standard di 1 K e sommata alla</w:t>
+            </w:r>
+            <w:r>
+              <w:rPr>
+                <w:sz w:val="24"/>
+                <w:szCs w:val="24"/>
+              </w:rPr>
+              <w:t xml:space="preserve"> temperatura dell’aria più 10</w:t>
             </w:r>
           </w:p>
         </w:tc>
@@ -919,12 +1058,14 @@
               <w:spacing w:line="360" w:lineRule="auto"/>
               <w:jc w:val="both"/>
               <w:rPr>
+                <w:i/>
                 <w:sz w:val="24"/>
                 <w:szCs w:val="24"/>
               </w:rPr>
             </w:pPr>
             <w:r>
               <w:rPr>
+                <w:i/>
                 <w:sz w:val="24"/>
                 <w:szCs w:val="24"/>
               </w:rPr>
@@ -966,12 +1107,14 @@
               <w:spacing w:line="360" w:lineRule="auto"/>
               <w:jc w:val="both"/>
               <w:rPr>
+                <w:i/>
                 <w:sz w:val="24"/>
                 <w:szCs w:val="24"/>
               </w:rPr>
             </w:pPr>
             <w:r>
               <w:rPr>
+                <w:i/>
                 <w:sz w:val="24"/>
                 <w:szCs w:val="24"/>
               </w:rPr>
@@ -1012,12 +1155,14 @@
               <w:spacing w:line="360" w:lineRule="auto"/>
               <w:jc w:val="both"/>
               <w:rPr>
+                <w:i/>
                 <w:sz w:val="24"/>
                 <w:szCs w:val="24"/>
               </w:rPr>
             </w:pPr>
             <w:r>
               <w:rPr>
+                <w:i/>
                 <w:sz w:val="24"/>
                 <w:szCs w:val="24"/>
               </w:rPr>
@@ -1043,10 +1188,15 @@
                 <w:sz w:val="24"/>
                 <w:szCs w:val="24"/>
               </w:rPr>
-              <w:t>Usura espressa in minuti</w:t>
+              <w:t xml:space="preserve">Usura del macchinario </w:t>
             </w:r>
-            <w:bookmarkStart w:id="0" w:name="_GoBack"/>
-            <w:bookmarkEnd w:id="0"/>
+            <w:r>
+              <w:rPr>
+                <w:sz w:val="24"/>
+                <w:szCs w:val="24"/>
+              </w:rPr>
+              <w:t>espressa in minuti</w:t>
+            </w:r>
           </w:p>
         </w:tc>
       </w:tr>
@@ -1060,10 +1210,19 @@
               <w:spacing w:line="360" w:lineRule="auto"/>
               <w:jc w:val="both"/>
               <w:rPr>
+                <w:i/>
                 <w:sz w:val="24"/>
                 <w:szCs w:val="24"/>
               </w:rPr>
             </w:pPr>
+            <w:r>
+              <w:rPr>
+                <w:i/>
+                <w:sz w:val="24"/>
+                <w:szCs w:val="24"/>
+              </w:rPr>
+              <w:t>Machine Failure [binary]</w:t>
+            </w:r>
           </w:p>
         </w:tc>
         <w:tc>
@@ -1079,204 +1238,27 @@
                 <w:szCs w:val="24"/>
               </w:rPr>
             </w:pPr>
-          </w:p>
-        </w:tc>
-      </w:tr>
-      <w:tr>
-        <w:tc>
-          <w:tcPr>
-            <w:tcW w:w="4814" w:type="dxa"/>
-          </w:tcPr>
-          <w:p>
-            <w:pPr>
-              <w:spacing w:line="360" w:lineRule="auto"/>
-              <w:jc w:val="both"/>
-              <w:rPr>
-                <w:sz w:val="24"/>
-                <w:szCs w:val="24"/>
-              </w:rPr>
-            </w:pPr>
-          </w:p>
-        </w:tc>
-        <w:tc>
-          <w:tcPr>
-            <w:tcW w:w="4814" w:type="dxa"/>
-          </w:tcPr>
-          <w:p>
-            <w:pPr>
-              <w:spacing w:line="360" w:lineRule="auto"/>
-              <w:jc w:val="both"/>
-              <w:rPr>
-                <w:sz w:val="24"/>
-                <w:szCs w:val="24"/>
-              </w:rPr>
-            </w:pPr>
-          </w:p>
-        </w:tc>
-      </w:tr>
-      <w:tr>
-        <w:tc>
-          <w:tcPr>
-            <w:tcW w:w="4814" w:type="dxa"/>
-          </w:tcPr>
-          <w:p>
-            <w:pPr>
-              <w:spacing w:line="360" w:lineRule="auto"/>
-              <w:jc w:val="both"/>
-              <w:rPr>
-                <w:sz w:val="24"/>
-                <w:szCs w:val="24"/>
-              </w:rPr>
-            </w:pPr>
-          </w:p>
-        </w:tc>
-        <w:tc>
-          <w:tcPr>
-            <w:tcW w:w="4814" w:type="dxa"/>
-          </w:tcPr>
-          <w:p>
-            <w:pPr>
-              <w:spacing w:line="360" w:lineRule="auto"/>
-              <w:jc w:val="both"/>
-              <w:rPr>
-                <w:sz w:val="24"/>
-                <w:szCs w:val="24"/>
-              </w:rPr>
-            </w:pPr>
-          </w:p>
-        </w:tc>
-      </w:tr>
-      <w:tr>
-        <w:tc>
-          <w:tcPr>
-            <w:tcW w:w="4814" w:type="dxa"/>
-          </w:tcPr>
-          <w:p>
-            <w:pPr>
-              <w:spacing w:line="360" w:lineRule="auto"/>
-              <w:jc w:val="both"/>
-              <w:rPr>
-                <w:sz w:val="24"/>
-                <w:szCs w:val="24"/>
-              </w:rPr>
-            </w:pPr>
-          </w:p>
-        </w:tc>
-        <w:tc>
-          <w:tcPr>
-            <w:tcW w:w="4814" w:type="dxa"/>
-          </w:tcPr>
-          <w:p>
-            <w:pPr>
-              <w:spacing w:line="360" w:lineRule="auto"/>
-              <w:jc w:val="both"/>
-              <w:rPr>
-                <w:sz w:val="24"/>
-                <w:szCs w:val="24"/>
-              </w:rPr>
-            </w:pPr>
-          </w:p>
-        </w:tc>
-      </w:tr>
-      <w:tr>
-        <w:tc>
-          <w:tcPr>
-            <w:tcW w:w="4814" w:type="dxa"/>
-          </w:tcPr>
-          <w:p>
-            <w:pPr>
-              <w:spacing w:line="360" w:lineRule="auto"/>
-              <w:jc w:val="both"/>
-              <w:rPr>
-                <w:sz w:val="24"/>
-                <w:szCs w:val="24"/>
-              </w:rPr>
-            </w:pPr>
-          </w:p>
-        </w:tc>
-        <w:tc>
-          <w:tcPr>
-            <w:tcW w:w="4814" w:type="dxa"/>
-          </w:tcPr>
-          <w:p>
-            <w:pPr>
-              <w:spacing w:line="360" w:lineRule="auto"/>
-              <w:jc w:val="both"/>
-              <w:rPr>
-                <w:sz w:val="24"/>
-                <w:szCs w:val="24"/>
-              </w:rPr>
-            </w:pPr>
-          </w:p>
-        </w:tc>
-      </w:tr>
-      <w:tr>
-        <w:tc>
-          <w:tcPr>
-            <w:tcW w:w="4814" w:type="dxa"/>
-          </w:tcPr>
-          <w:p>
-            <w:pPr>
-              <w:spacing w:line="360" w:lineRule="auto"/>
-              <w:jc w:val="both"/>
-              <w:rPr>
-                <w:sz w:val="24"/>
-                <w:szCs w:val="24"/>
-              </w:rPr>
-            </w:pPr>
-          </w:p>
-        </w:tc>
-        <w:tc>
-          <w:tcPr>
-            <w:tcW w:w="4814" w:type="dxa"/>
-          </w:tcPr>
-          <w:p>
-            <w:pPr>
-              <w:spacing w:line="360" w:lineRule="auto"/>
-              <w:jc w:val="both"/>
-              <w:rPr>
-                <w:sz w:val="24"/>
-                <w:szCs w:val="24"/>
-              </w:rPr>
-            </w:pPr>
-          </w:p>
-        </w:tc>
-      </w:tr>
-      <w:tr>
-        <w:tc>
-          <w:tcPr>
-            <w:tcW w:w="4814" w:type="dxa"/>
-          </w:tcPr>
-          <w:p>
-            <w:pPr>
-              <w:spacing w:line="360" w:lineRule="auto"/>
-              <w:jc w:val="both"/>
-              <w:rPr>
-                <w:sz w:val="24"/>
-                <w:szCs w:val="24"/>
-              </w:rPr>
-            </w:pPr>
-          </w:p>
-        </w:tc>
-        <w:tc>
-          <w:tcPr>
-            <w:tcW w:w="4814" w:type="dxa"/>
-          </w:tcPr>
-          <w:p>
-            <w:pPr>
-              <w:spacing w:line="360" w:lineRule="auto"/>
-              <w:jc w:val="both"/>
-              <w:rPr>
-                <w:sz w:val="24"/>
-                <w:szCs w:val="24"/>
-              </w:rPr>
-            </w:pPr>
+            <w:r>
+              <w:rPr>
+                <w:sz w:val="24"/>
+                <w:szCs w:val="24"/>
+              </w:rPr>
+              <w:t>Etichetta che mostra se si è verificato un guasto o meno. ‘1’ se si è verificato, ‘0’ altrimenti</w:t>
+            </w:r>
           </w:p>
         </w:tc>
       </w:tr>
     </w:tbl>
     <w:p>
       <w:pPr>
+        <w:rPr>
+          <w:sz w:val="24"/>
+          <w:szCs w:val="24"/>
+        </w:rPr>
+      </w:pPr>
+    </w:p>
+    <w:p>
+      <w:pPr>
         <w:spacing w:line="360" w:lineRule="auto"/>
         <w:jc w:val="both"/>
         <w:rPr>
@@ -1284,8 +1266,1603 @@
           <w:szCs w:val="24"/>
         </w:rPr>
       </w:pPr>
-    </w:p>
-    <w:p/>
+      <w:r>
+        <w:rPr>
+          <w:sz w:val="24"/>
+          <w:szCs w:val="24"/>
+        </w:rPr>
+        <w:t xml:space="preserve">Il </w:t>
+      </w:r>
+      <w:r>
+        <w:rPr>
+          <w:i/>
+          <w:sz w:val="24"/>
+          <w:szCs w:val="24"/>
+        </w:rPr>
+        <w:t>dataset</w:t>
+      </w:r>
+      <w:r>
+        <w:rPr>
+          <w:sz w:val="24"/>
+          <w:szCs w:val="24"/>
+        </w:rPr>
+        <w:t xml:space="preserve"> è estremamente sbilanciato sicché solamente 339 istanze sono etichettate con ‘1’ (guasti). Questo ha reso molto complicato l’addestramento dei modelli</w:t>
+      </w:r>
+      <w:r>
+        <w:rPr>
+          <w:sz w:val="24"/>
+          <w:szCs w:val="24"/>
+        </w:rPr>
+        <w:t xml:space="preserve"> e il raggiungimento di prestazioni dignitose</w:t>
+      </w:r>
+      <w:r>
+        <w:rPr>
+          <w:sz w:val="24"/>
+          <w:szCs w:val="24"/>
+        </w:rPr>
+        <w:t xml:space="preserve"> e ha</w:t>
+      </w:r>
+      <w:r>
+        <w:rPr>
+          <w:sz w:val="24"/>
+          <w:szCs w:val="24"/>
+        </w:rPr>
+        <w:t xml:space="preserve"> quindi</w:t>
+      </w:r>
+      <w:r>
+        <w:rPr>
+          <w:sz w:val="24"/>
+          <w:szCs w:val="24"/>
+        </w:rPr>
+        <w:t xml:space="preserve"> richiesto che venissero prese in considerazioni </w:t>
+      </w:r>
+      <w:r>
+        <w:rPr>
+          <w:sz w:val="24"/>
+          <w:szCs w:val="24"/>
+        </w:rPr>
+        <w:t xml:space="preserve">sia tecniche </w:t>
+      </w:r>
+      <w:r>
+        <w:rPr>
+          <w:sz w:val="24"/>
+          <w:szCs w:val="24"/>
+        </w:rPr>
+        <w:t>a livello algoritmico</w:t>
+      </w:r>
+      <w:r>
+        <w:rPr>
+          <w:sz w:val="24"/>
+          <w:szCs w:val="24"/>
+        </w:rPr>
+        <w:t xml:space="preserve"> che a livello dei dati stessi. Tali tecniche verranno illustrate nelle sezioni successive.</w:t>
+      </w:r>
+    </w:p>
+    <w:p>
+      <w:pPr>
+        <w:spacing w:line="360" w:lineRule="auto"/>
+        <w:jc w:val="both"/>
+        <w:rPr>
+          <w:sz w:val="24"/>
+          <w:szCs w:val="24"/>
+        </w:rPr>
+      </w:pPr>
+      <w:r>
+        <w:rPr>
+          <w:sz w:val="24"/>
+          <w:szCs w:val="24"/>
+        </w:rPr>
+        <w:t xml:space="preserve">Per quanto riguarda le proprietà intrinseche dei dati in nostro possesso, possiamo innanzitutto osservare la presenza di </w:t>
+      </w:r>
+      <w:r>
+        <w:rPr>
+          <w:sz w:val="24"/>
+          <w:szCs w:val="24"/>
+        </w:rPr>
+        <w:t xml:space="preserve">alcune </w:t>
+      </w:r>
+      <w:r>
+        <w:rPr>
+          <w:sz w:val="24"/>
+          <w:szCs w:val="24"/>
+        </w:rPr>
+        <w:t>forti correlazioni tra coppie di attributi. Ad esempio si nota una correlazione di 0.8</w:t>
+      </w:r>
+      <w:r>
+        <w:rPr>
+          <w:sz w:val="24"/>
+          <w:szCs w:val="24"/>
+        </w:rPr>
+        <w:t>8</w:t>
+      </w:r>
+      <w:r>
+        <w:rPr>
+          <w:sz w:val="24"/>
+          <w:szCs w:val="24"/>
+        </w:rPr>
+        <w:t xml:space="preserve"> tra la temperatura dell’aria e quella di processo</w:t>
+      </w:r>
+      <w:r>
+        <w:rPr>
+          <w:sz w:val="24"/>
+          <w:szCs w:val="24"/>
+        </w:rPr>
+        <w:t xml:space="preserve">, </w:t>
+      </w:r>
+      <w:r>
+        <w:rPr>
+          <w:sz w:val="24"/>
+          <w:szCs w:val="24"/>
+        </w:rPr>
+        <w:t xml:space="preserve">mentre </w:t>
+      </w:r>
+      <w:r>
+        <w:rPr>
+          <w:sz w:val="24"/>
+          <w:szCs w:val="24"/>
+        </w:rPr>
+        <w:t>esiste una correlazione di -0.88</w:t>
+      </w:r>
+      <w:r>
+        <w:rPr>
+          <w:sz w:val="24"/>
+          <w:szCs w:val="24"/>
+        </w:rPr>
+        <w:t xml:space="preserve"> tra la velocità di rotazione e il momento torcente. </w:t>
+      </w:r>
+      <w:r>
+        <w:rPr>
+          <w:sz w:val="24"/>
+          <w:szCs w:val="24"/>
+        </w:rPr>
+        <w:t>Tuttavia, q</w:t>
+      </w:r>
+      <w:r>
+        <w:rPr>
+          <w:sz w:val="24"/>
+          <w:szCs w:val="24"/>
+        </w:rPr>
+        <w:t xml:space="preserve">uesti legami non destano troppo scalpore dato che i valori delle due temperature, seppure ottenuti in modo casuale, sono legati matematicamente mentre dalla fisica si sa che il momento torcente è inversamente proporzionale alla velocità rotazionale (in perfetto accordo col significato </w:t>
+      </w:r>
+      <w:r>
+        <w:rPr>
+          <w:sz w:val="24"/>
+          <w:szCs w:val="24"/>
+        </w:rPr>
+        <w:t>proprio</w:t>
+      </w:r>
+      <w:r>
+        <w:rPr>
+          <w:sz w:val="24"/>
+          <w:szCs w:val="24"/>
+        </w:rPr>
+        <w:t xml:space="preserve"> di correlazione negativa). Possiamo osservare la figura 1 e la figura 2 per avere una visione d’insieme circa le correlazioni tra </w:t>
+      </w:r>
+      <w:r>
+        <w:rPr>
+          <w:sz w:val="24"/>
+          <w:szCs w:val="24"/>
+        </w:rPr>
+        <w:t xml:space="preserve">tutte le </w:t>
+      </w:r>
+      <w:r>
+        <w:rPr>
+          <w:sz w:val="24"/>
+          <w:szCs w:val="24"/>
+        </w:rPr>
+        <w:t xml:space="preserve">coppie di </w:t>
+      </w:r>
+      <w:r>
+        <w:rPr>
+          <w:i/>
+          <w:sz w:val="24"/>
+          <w:szCs w:val="24"/>
+        </w:rPr>
+        <w:t>feature</w:t>
+      </w:r>
+      <w:r>
+        <w:rPr>
+          <w:i/>
+          <w:sz w:val="24"/>
+          <w:szCs w:val="24"/>
+        </w:rPr>
+        <w:t>.</w:t>
+      </w:r>
+      <w:r>
+        <w:rPr>
+          <w:i/>
+          <w:sz w:val="24"/>
+          <w:szCs w:val="24"/>
+        </w:rPr>
+        <w:t xml:space="preserve"> </w:t>
+      </w:r>
+      <w:r>
+        <w:rPr>
+          <w:sz w:val="24"/>
+          <w:szCs w:val="24"/>
+        </w:rPr>
+        <w:t xml:space="preserve">Le matrici illustrate nelle figure successive chiaramente sono simmetriche. Dalla figura 1 è poi possibile vedere anche </w:t>
+      </w:r>
+      <w:r>
+        <w:rPr>
+          <w:sz w:val="24"/>
+          <w:szCs w:val="24"/>
+        </w:rPr>
+        <w:t>una distribuzione dei valor</w:t>
+      </w:r>
+      <w:r>
+        <w:rPr>
+          <w:sz w:val="24"/>
+          <w:szCs w:val="24"/>
+        </w:rPr>
+        <w:t xml:space="preserve">i della temperatura dell’aria, </w:t>
+      </w:r>
+      <w:r>
+        <w:rPr>
+          <w:sz w:val="24"/>
+          <w:szCs w:val="24"/>
+        </w:rPr>
+        <w:t>di processo</w:t>
+      </w:r>
+      <w:r>
+        <w:rPr>
+          <w:sz w:val="24"/>
+          <w:szCs w:val="24"/>
+        </w:rPr>
+        <w:t xml:space="preserve"> e del momento torcente</w:t>
+      </w:r>
+      <w:r>
+        <w:rPr>
+          <w:sz w:val="24"/>
+          <w:szCs w:val="24"/>
+        </w:rPr>
+        <w:t xml:space="preserve"> </w:t>
+      </w:r>
+      <w:r>
+        <w:rPr>
+          <w:i/>
+          <w:sz w:val="24"/>
+          <w:szCs w:val="24"/>
+        </w:rPr>
+        <w:t>simil-gaussiana</w:t>
+      </w:r>
+      <w:r>
+        <w:rPr>
+          <w:sz w:val="24"/>
+          <w:szCs w:val="24"/>
+        </w:rPr>
+        <w:t xml:space="preserve"> proprio come ci si aspettava.</w:t>
+      </w:r>
+    </w:p>
+    <w:p>
+      <w:pPr>
+        <w:spacing w:line="360" w:lineRule="auto"/>
+        <w:jc w:val="both"/>
+        <w:rPr>
+          <w:sz w:val="24"/>
+          <w:szCs w:val="24"/>
+        </w:rPr>
+      </w:pPr>
+    </w:p>
+    <w:p>
+      <w:pPr>
+        <w:spacing w:line="360" w:lineRule="auto"/>
+        <w:jc w:val="both"/>
+        <w:rPr>
+          <w:sz w:val="24"/>
+          <w:szCs w:val="24"/>
+        </w:rPr>
+      </w:pPr>
+    </w:p>
+    <w:p>
+      <w:pPr>
+        <w:spacing w:line="360" w:lineRule="auto"/>
+        <w:jc w:val="both"/>
+        <w:rPr>
+          <w:sz w:val="24"/>
+          <w:szCs w:val="24"/>
+          <w:u w:val="single"/>
+        </w:rPr>
+      </w:pPr>
+      <w:r>
+        <w:rPr>
+          <w:noProof/>
+          <w:sz w:val="32"/>
+          <w:szCs w:val="24"/>
+          <w:u w:val="single"/>
+          <w:lang w:eastAsia="it-IT"/>
+        </w:rPr>
+        <w:lastRenderedPageBreak/>
+        <w:drawing>
+          <wp:anchor distT="0" distB="0" distL="114300" distR="114300" simplePos="0" relativeHeight="251663360" behindDoc="0" locked="0" layoutInCell="1" allowOverlap="1" wp14:anchorId="21C7F16E" wp14:editId="7DFC6655">
+            <wp:simplePos x="0" y="0"/>
+            <wp:positionH relativeFrom="margin">
+              <wp:align>right</wp:align>
+            </wp:positionH>
+            <wp:positionV relativeFrom="paragraph">
+              <wp:posOffset>3439795</wp:posOffset>
+            </wp:positionV>
+            <wp:extent cx="6120130" cy="3201670"/>
+            <wp:effectExtent l="0" t="0" r="0" b="0"/>
+            <wp:wrapSquare wrapText="bothSides"/>
+            <wp:docPr id="5" name="Immagine 5"/>
+            <wp:cNvGraphicFramePr>
+              <a:graphicFrameLocks xmlns:a="http://schemas.openxmlformats.org/drawingml/2006/main" noChangeAspect="1"/>
+            </wp:cNvGraphicFramePr>
+            <a:graphic xmlns:a="http://schemas.openxmlformats.org/drawingml/2006/main">
+              <a:graphicData uri="http://schemas.openxmlformats.org/drawingml/2006/picture">
+                <pic:pic xmlns:pic="http://schemas.openxmlformats.org/drawingml/2006/picture">
+                  <pic:nvPicPr>
+                    <pic:cNvPr id="1" name=""/>
+                    <pic:cNvPicPr/>
+                  </pic:nvPicPr>
+                  <pic:blipFill>
+                    <a:blip r:embed="rId8" cstate="print">
+                      <a:extLst>
+                        <a:ext uri="{28A0092B-C50C-407E-A947-70E740481C1C}">
+                          <a14:useLocalDpi xmlns:a14="http://schemas.microsoft.com/office/drawing/2010/main" val="0"/>
+                        </a:ext>
+                      </a:extLst>
+                    </a:blip>
+                    <a:stretch>
+                      <a:fillRect/>
+                    </a:stretch>
+                  </pic:blipFill>
+                  <pic:spPr>
+                    <a:xfrm>
+                      <a:off x="0" y="0"/>
+                      <a:ext cx="6120130" cy="3201670"/>
+                    </a:xfrm>
+                    <a:prstGeom prst="rect">
+                      <a:avLst/>
+                    </a:prstGeom>
+                  </pic:spPr>
+                </pic:pic>
+              </a:graphicData>
+            </a:graphic>
+          </wp:anchor>
+        </w:drawing>
+      </w:r>
+      <w:r>
+        <w:rPr>
+          <w:noProof/>
+          <w:sz w:val="36"/>
+          <w:u w:val="single"/>
+          <w:lang w:eastAsia="it-IT"/>
+        </w:rPr>
+        <mc:AlternateContent>
+          <mc:Choice Requires="wps">
+            <w:drawing>
+              <wp:anchor distT="0" distB="0" distL="114300" distR="114300" simplePos="0" relativeHeight="251665408" behindDoc="0" locked="0" layoutInCell="1" allowOverlap="1" wp14:anchorId="02012859" wp14:editId="273E27C4">
+                <wp:simplePos x="0" y="0"/>
+                <wp:positionH relativeFrom="margin">
+                  <wp:align>right</wp:align>
+                </wp:positionH>
+                <wp:positionV relativeFrom="paragraph">
+                  <wp:posOffset>6725920</wp:posOffset>
+                </wp:positionV>
+                <wp:extent cx="6120130" cy="635"/>
+                <wp:effectExtent l="0" t="0" r="0" b="8255"/>
+                <wp:wrapSquare wrapText="bothSides"/>
+                <wp:docPr id="6" name="Casella di testo 6"/>
+                <wp:cNvGraphicFramePr/>
+                <a:graphic xmlns:a="http://schemas.openxmlformats.org/drawingml/2006/main">
+                  <a:graphicData uri="http://schemas.microsoft.com/office/word/2010/wordprocessingShape">
+                    <wps:wsp>
+                      <wps:cNvSpPr txBox="1"/>
+                      <wps:spPr>
+                        <a:xfrm>
+                          <a:off x="0" y="0"/>
+                          <a:ext cx="6120130" cy="635"/>
+                        </a:xfrm>
+                        <a:prstGeom prst="rect">
+                          <a:avLst/>
+                        </a:prstGeom>
+                        <a:solidFill>
+                          <a:prstClr val="white"/>
+                        </a:solidFill>
+                        <a:ln>
+                          <a:noFill/>
+                        </a:ln>
+                      </wps:spPr>
+                      <wps:txbx>
+                        <w:txbxContent>
+                          <w:p>
+                            <w:pPr>
+                              <w:pStyle w:val="Didascalia"/>
+                              <w:jc w:val="center"/>
+                              <w:rPr>
+                                <w:sz w:val="24"/>
+                                <w:szCs w:val="24"/>
+                              </w:rPr>
+                            </w:pPr>
+                            <w:r>
+                              <w:t>Figura 2 – Heatmap delle correlazioni fra tutte le possibili coppie di attributi</w:t>
+                            </w:r>
+                          </w:p>
+                        </w:txbxContent>
+                      </wps:txbx>
+                      <wps:bodyPr rot="0" spcFirstLastPara="0" vertOverflow="overflow" horzOverflow="overflow" vert="horz" wrap="square" lIns="0" tIns="0" rIns="0" bIns="0" numCol="1" spcCol="0" rtlCol="0" fromWordArt="0" anchor="t" anchorCtr="0" forceAA="0" compatLnSpc="1">
+                        <a:prstTxWarp prst="textNoShape">
+                          <a:avLst/>
+                        </a:prstTxWarp>
+                        <a:spAutoFit/>
+                      </wps:bodyPr>
+                    </wps:wsp>
+                  </a:graphicData>
+                </a:graphic>
+              </wp:anchor>
+            </w:drawing>
+          </mc:Choice>
+          <mc:Fallback>
+            <w:pict>
+              <v:shapetype w14:anchorId="02012859" id="_x0000_t202" coordsize="21600,21600" o:spt="202" path="m,l,21600r21600,l21600,xe">
+                <v:stroke joinstyle="miter"/>
+                <v:path gradientshapeok="t" o:connecttype="rect"/>
+              </v:shapetype>
+              <v:shape id="Casella di testo 6" o:spid="_x0000_s1026" type="#_x0000_t202" style="position:absolute;left:0;text-align:left;margin-left:430.7pt;margin-top:529.6pt;width:481.9pt;height:.05pt;z-index:251665408;visibility:visible;mso-wrap-style:square;mso-wrap-distance-left:9pt;mso-wrap-distance-top:0;mso-wrap-distance-right:9pt;mso-wrap-distance-bottom:0;mso-position-horizontal:right;mso-position-horizontal-relative:margin;mso-position-vertical:absolute;mso-position-vertical-relative:text;v-text-anchor:top" o:gfxdata="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" stroked="f">
+                <v:textbox style="mso-fit-shape-to-text:t" inset="0,0,0,0">
+                  <w:txbxContent>
+                    <w:p>
+                      <w:pPr>
+                        <w:pStyle w:val="Didascalia"/>
+                        <w:jc w:val="center"/>
+                        <w:rPr>
+                          <w:sz w:val="24"/>
+                          <w:szCs w:val="24"/>
+                        </w:rPr>
+                      </w:pPr>
+                      <w:r>
+                        <w:t>Figura 2 – Heatmap delle correlazioni fra tutte le possibili coppie di attributi</w:t>
+                      </w:r>
+                    </w:p>
+                  </w:txbxContent>
+                </v:textbox>
+                <w10:wrap type="square" anchorx="margin"/>
+              </v:shape>
+            </w:pict>
+          </mc:Fallback>
+        </mc:AlternateContent>
+      </w:r>
+      <w:r>
+        <w:rPr>
+          <w:noProof/>
+          <w:sz w:val="36"/>
+          <w:u w:val="single"/>
+          <w:lang w:eastAsia="it-IT"/>
+        </w:rPr>
+        <mc:AlternateContent>
+          <mc:Choice Requires="wps">
+            <w:drawing>
+              <wp:anchor distT="0" distB="0" distL="114300" distR="114300" simplePos="0" relativeHeight="251662336" behindDoc="0" locked="0" layoutInCell="1" allowOverlap="1" wp14:anchorId="3489257F" wp14:editId="53F10DA6">
+                <wp:simplePos x="0" y="0"/>
+                <wp:positionH relativeFrom="margin">
+                  <wp:align>center</wp:align>
+                </wp:positionH>
+                <wp:positionV relativeFrom="paragraph">
+                  <wp:posOffset>3208020</wp:posOffset>
+                </wp:positionV>
+                <wp:extent cx="6120130" cy="635"/>
+                <wp:effectExtent l="0" t="0" r="0" b="8255"/>
+                <wp:wrapSquare wrapText="bothSides"/>
+                <wp:docPr id="2" name="Casella di testo 2"/>
+                <wp:cNvGraphicFramePr/>
+                <a:graphic xmlns:a="http://schemas.openxmlformats.org/drawingml/2006/main">
+                  <a:graphicData uri="http://schemas.microsoft.com/office/word/2010/wordprocessingShape">
+                    <wps:wsp>
+                      <wps:cNvSpPr txBox="1"/>
+                      <wps:spPr>
+                        <a:xfrm>
+                          <a:off x="0" y="0"/>
+                          <a:ext cx="6120130" cy="635"/>
+                        </a:xfrm>
+                        <a:prstGeom prst="rect">
+                          <a:avLst/>
+                        </a:prstGeom>
+                        <a:solidFill>
+                          <a:prstClr val="white"/>
+                        </a:solidFill>
+                        <a:ln>
+                          <a:noFill/>
+                        </a:ln>
+                      </wps:spPr>
+                      <wps:txbx>
+                        <w:txbxContent>
+                          <w:p>
+                            <w:pPr>
+                              <w:pStyle w:val="Didascalia"/>
+                              <w:jc w:val="center"/>
+                              <w:rPr>
+                                <w:sz w:val="24"/>
+                                <w:szCs w:val="24"/>
+                              </w:rPr>
+                            </w:pPr>
+                            <w:r>
+                              <w:t>Figura 1 – Matrice delle correlazioni in formato scatter fra tutte le possibili coppie di attributi</w:t>
+                            </w:r>
+                          </w:p>
+                        </w:txbxContent>
+                      </wps:txbx>
+                      <wps:bodyPr rot="0" spcFirstLastPara="0" vertOverflow="overflow" horzOverflow="overflow" vert="horz" wrap="square" lIns="0" tIns="0" rIns="0" bIns="0" numCol="1" spcCol="0" rtlCol="0" fromWordArt="0" anchor="t" anchorCtr="0" forceAA="0" compatLnSpc="1">
+                        <a:prstTxWarp prst="textNoShape">
+                          <a:avLst/>
+                        </a:prstTxWarp>
+                        <a:spAutoFit/>
+                      </wps:bodyPr>
+                    </wps:wsp>
+                  </a:graphicData>
+                </a:graphic>
+              </wp:anchor>
+            </w:drawing>
+          </mc:Choice>
+          <mc:Fallback>
+            <w:pict>
+              <v:shape w14:anchorId="3489257F" id="Casella di testo 2" o:spid="_x0000_s1027" type="#_x0000_t202" style="position:absolute;left:0;text-align:left;margin-left:0;margin-top:252.6pt;width:481.9pt;height:.05pt;z-index:251662336;visibility:visible;mso-wrap-style:square;mso-wrap-distance-left:9pt;mso-wrap-distance-top:0;mso-wrap-distance-right:9pt;mso-wrap-distance-bottom:0;mso-position-horizontal:center;mso-position-horizontal-relative:margin;mso-position-vertical:absolute;mso-position-vertical-relative:text;v-text-anchor:top" o:gfxdata="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" stroked="f">
+                <v:textbox style="mso-fit-shape-to-text:t" inset="0,0,0,0">
+                  <w:txbxContent>
+                    <w:p>
+                      <w:pPr>
+                        <w:pStyle w:val="Didascalia"/>
+                        <w:jc w:val="center"/>
+                        <w:rPr>
+                          <w:sz w:val="24"/>
+                          <w:szCs w:val="24"/>
+                        </w:rPr>
+                      </w:pPr>
+                      <w:r>
+                        <w:t>Figura 1 – Matrice delle correlazioni in formato scatter fra tutte le possibili coppie di attributi</w:t>
+                      </w:r>
+                    </w:p>
+                  </w:txbxContent>
+                </v:textbox>
+                <w10:wrap type="square" anchorx="margin"/>
+              </v:shape>
+            </w:pict>
+          </mc:Fallback>
+        </mc:AlternateContent>
+      </w:r>
+      <w:r>
+        <w:rPr>
+          <w:noProof/>
+          <w:sz w:val="32"/>
+          <w:szCs w:val="24"/>
+          <w:u w:val="single"/>
+          <w:lang w:eastAsia="it-IT"/>
+        </w:rPr>
+        <w:drawing>
+          <wp:anchor distT="0" distB="0" distL="114300" distR="114300" simplePos="0" relativeHeight="251660288" behindDoc="0" locked="0" layoutInCell="1" allowOverlap="1" wp14:anchorId="2A0ADAB9" wp14:editId="5126F3FD">
+            <wp:simplePos x="0" y="0"/>
+            <wp:positionH relativeFrom="margin">
+              <wp:align>center</wp:align>
+            </wp:positionH>
+            <wp:positionV relativeFrom="paragraph">
+              <wp:posOffset>0</wp:posOffset>
+            </wp:positionV>
+            <wp:extent cx="6120130" cy="3140710"/>
+            <wp:effectExtent l="0" t="0" r="0" b="2540"/>
+            <wp:wrapSquare wrapText="bothSides"/>
+            <wp:docPr id="1" name="Immagine 1"/>
+            <wp:cNvGraphicFramePr>
+              <a:graphicFrameLocks xmlns:a="http://schemas.openxmlformats.org/drawingml/2006/main" noChangeAspect="1"/>
+            </wp:cNvGraphicFramePr>
+            <a:graphic xmlns:a="http://schemas.openxmlformats.org/drawingml/2006/main">
+              <a:graphicData uri="http://schemas.openxmlformats.org/drawingml/2006/picture">
+                <pic:pic xmlns:pic="http://schemas.openxmlformats.org/drawingml/2006/picture">
+                  <pic:nvPicPr>
+                    <pic:cNvPr id="1" name=""/>
+                    <pic:cNvPicPr/>
+                  </pic:nvPicPr>
+                  <pic:blipFill>
+                    <a:blip r:embed="rId9" cstate="print">
+                      <a:extLst>
+                        <a:ext uri="{28A0092B-C50C-407E-A947-70E740481C1C}">
+                          <a14:useLocalDpi xmlns:a14="http://schemas.microsoft.com/office/drawing/2010/main" val="0"/>
+                        </a:ext>
+                      </a:extLst>
+                    </a:blip>
+                    <a:stretch>
+                      <a:fillRect/>
+                    </a:stretch>
+                  </pic:blipFill>
+                  <pic:spPr>
+                    <a:xfrm>
+                      <a:off x="0" y="0"/>
+                      <a:ext cx="6120130" cy="3140710"/>
+                    </a:xfrm>
+                    <a:prstGeom prst="rect">
+                      <a:avLst/>
+                    </a:prstGeom>
+                  </pic:spPr>
+                </pic:pic>
+              </a:graphicData>
+            </a:graphic>
+          </wp:anchor>
+        </w:drawing>
+      </w:r>
+      <w:r>
+        <w:rPr>
+          <w:sz w:val="32"/>
+          <w:szCs w:val="24"/>
+          <w:u w:val="single"/>
+        </w:rPr>
+        <w:t>Fase preliminare di Data Analysis</w:t>
+      </w:r>
+      <w:r>
+        <w:rPr>
+          <w:sz w:val="24"/>
+          <w:szCs w:val="24"/>
+          <w:u w:val="single"/>
+        </w:rPr>
+        <w:t xml:space="preserve"> </w:t>
+      </w:r>
+    </w:p>
+    <w:p>
+      <w:pPr>
+        <w:spacing w:line="360" w:lineRule="auto"/>
+        <w:jc w:val="both"/>
+        <w:rPr>
+          <w:sz w:val="24"/>
+          <w:szCs w:val="24"/>
+        </w:rPr>
+      </w:pPr>
+      <w:r>
+        <w:rPr>
+          <w:sz w:val="24"/>
+          <w:szCs w:val="24"/>
+        </w:rPr>
+        <w:t xml:space="preserve">In questa fase </w:t>
+      </w:r>
+      <w:r>
+        <w:rPr>
+          <w:sz w:val="24"/>
+          <w:szCs w:val="24"/>
+        </w:rPr>
+        <w:t>preliminare ci siamo preoccupati</w:t>
+      </w:r>
+      <w:r>
+        <w:rPr>
+          <w:sz w:val="24"/>
+          <w:szCs w:val="24"/>
+        </w:rPr>
+        <w:t xml:space="preserve"> della qualità dei dati, della presenza di record duplicati</w:t>
+      </w:r>
+      <w:r>
+        <w:rPr>
+          <w:sz w:val="24"/>
+          <w:szCs w:val="24"/>
+        </w:rPr>
+        <w:t xml:space="preserve">, di eventuali valori </w:t>
+      </w:r>
+      <w:r>
+        <w:rPr>
+          <w:rFonts w:cs="Arial"/>
+          <w:sz w:val="24"/>
+          <w:szCs w:val="24"/>
+        </w:rPr>
+        <w:t>non definiti o mancanti</w:t>
+      </w:r>
+      <w:r>
+        <w:rPr>
+          <w:sz w:val="24"/>
+          <w:szCs w:val="24"/>
+        </w:rPr>
+        <w:t xml:space="preserve">, dell’eventuale presenza di </w:t>
+      </w:r>
+      <w:r>
+        <w:rPr>
+          <w:i/>
+          <w:sz w:val="24"/>
+          <w:szCs w:val="24"/>
+        </w:rPr>
+        <w:t>outliers</w:t>
+      </w:r>
+      <w:r>
+        <w:rPr>
+          <w:sz w:val="24"/>
+          <w:szCs w:val="24"/>
+        </w:rPr>
+        <w:t xml:space="preserve"> e di una prima selezione degli attributi rilevanti ai fini del compito da </w:t>
+      </w:r>
+      <w:r>
+        <w:rPr>
+          <w:sz w:val="24"/>
+          <w:szCs w:val="24"/>
+        </w:rPr>
+        <w:t>svolgere</w:t>
+      </w:r>
+      <w:r>
+        <w:rPr>
+          <w:sz w:val="24"/>
+          <w:szCs w:val="24"/>
+        </w:rPr>
+        <w:t>.</w:t>
+      </w:r>
+      <w:r>
+        <w:rPr>
+          <w:sz w:val="24"/>
+          <w:szCs w:val="24"/>
+        </w:rPr>
+        <w:t xml:space="preserve"> </w:t>
+      </w:r>
+    </w:p>
+    <w:p>
+      <w:pPr>
+        <w:spacing w:line="360" w:lineRule="auto"/>
+        <w:jc w:val="both"/>
+        <w:rPr>
+          <w:sz w:val="24"/>
+          <w:szCs w:val="24"/>
+        </w:rPr>
+      </w:pPr>
+      <w:r>
+        <w:rPr>
+          <w:sz w:val="24"/>
+          <w:szCs w:val="24"/>
+        </w:rPr>
+        <w:t xml:space="preserve">Per </w:t>
+      </w:r>
+      <w:r>
+        <w:rPr>
+          <w:sz w:val="24"/>
+          <w:szCs w:val="24"/>
+        </w:rPr>
+        <w:t xml:space="preserve">prima cosa è stata eliminato l’attributo </w:t>
+      </w:r>
+      <w:r>
+        <w:rPr>
+          <w:i/>
+          <w:sz w:val="24"/>
+          <w:szCs w:val="24"/>
+        </w:rPr>
+        <w:t>Product ID</w:t>
+      </w:r>
+      <w:r>
+        <w:rPr>
+          <w:i/>
+          <w:sz w:val="24"/>
+          <w:szCs w:val="24"/>
+        </w:rPr>
+        <w:t xml:space="preserve"> </w:t>
+      </w:r>
+      <w:r>
+        <w:rPr>
+          <w:sz w:val="24"/>
+          <w:szCs w:val="24"/>
+        </w:rPr>
+        <w:t xml:space="preserve">perché </w:t>
+      </w:r>
+      <w:r>
+        <w:rPr>
+          <w:sz w:val="24"/>
+          <w:szCs w:val="24"/>
+        </w:rPr>
+        <w:t>si compone di una parte irrilevante (</w:t>
+      </w:r>
+      <w:r>
+        <w:rPr>
+          <w:i/>
+          <w:sz w:val="24"/>
+          <w:szCs w:val="24"/>
+        </w:rPr>
+        <w:t>serial number</w:t>
+      </w:r>
+      <w:r>
+        <w:rPr>
+          <w:sz w:val="24"/>
+          <w:szCs w:val="24"/>
+        </w:rPr>
+        <w:t>) e di una ridondante (</w:t>
+      </w:r>
+      <w:r>
+        <w:rPr>
+          <w:i/>
+          <w:sz w:val="24"/>
+          <w:szCs w:val="24"/>
+        </w:rPr>
+        <w:t>type</w:t>
+      </w:r>
+      <w:r>
+        <w:rPr>
+          <w:sz w:val="24"/>
+          <w:szCs w:val="24"/>
+        </w:rPr>
+        <w:t>).</w:t>
+      </w:r>
+      <w:r>
+        <w:rPr>
+          <w:sz w:val="24"/>
+          <w:szCs w:val="24"/>
+        </w:rPr>
+        <w:t xml:space="preserve"> </w:t>
+      </w:r>
+      <w:r>
+        <w:rPr>
+          <w:sz w:val="24"/>
+          <w:szCs w:val="24"/>
+        </w:rPr>
+        <w:t>Difatti, la qualità di un dato prodotto, espressa tram</w:t>
+      </w:r>
+      <w:r>
+        <w:rPr>
+          <w:sz w:val="24"/>
+          <w:szCs w:val="24"/>
+        </w:rPr>
+        <w:t xml:space="preserve">ite una lettera fra L, M o H, è già </w:t>
+      </w:r>
+      <w:r>
+        <w:rPr>
+          <w:sz w:val="24"/>
+          <w:szCs w:val="24"/>
+        </w:rPr>
+        <w:t xml:space="preserve">specificata dall’attributo </w:t>
+      </w:r>
+      <w:r>
+        <w:rPr>
+          <w:i/>
+          <w:sz w:val="24"/>
+          <w:szCs w:val="24"/>
+        </w:rPr>
+        <w:t>Type</w:t>
+      </w:r>
+      <w:r>
+        <w:rPr>
+          <w:sz w:val="24"/>
+          <w:szCs w:val="24"/>
+        </w:rPr>
+        <w:t xml:space="preserve"> dello stesso </w:t>
+      </w:r>
+      <w:r>
+        <w:rPr>
+          <w:sz w:val="24"/>
+          <w:szCs w:val="24"/>
+        </w:rPr>
+        <w:lastRenderedPageBreak/>
+        <w:t>record. Il</w:t>
+      </w:r>
+      <w:r>
+        <w:rPr>
+          <w:sz w:val="24"/>
+          <w:szCs w:val="24"/>
+        </w:rPr>
+        <w:t xml:space="preserve"> numero di serie </w:t>
+      </w:r>
+      <w:r>
+        <w:rPr>
+          <w:sz w:val="24"/>
+          <w:szCs w:val="24"/>
+        </w:rPr>
+        <w:t>del prodotto realizzato</w:t>
+      </w:r>
+      <w:r>
+        <w:rPr>
+          <w:sz w:val="24"/>
+          <w:szCs w:val="24"/>
+        </w:rPr>
+        <w:t>, invece,</w:t>
+      </w:r>
+      <w:r>
+        <w:rPr>
+          <w:sz w:val="24"/>
+          <w:szCs w:val="24"/>
+        </w:rPr>
+        <w:t xml:space="preserve"> non è rilevante nel caratterizzare un eventuale guasto del macchinario</w:t>
+      </w:r>
+      <w:r>
+        <w:rPr>
+          <w:sz w:val="24"/>
+          <w:szCs w:val="24"/>
+        </w:rPr>
+        <w:t xml:space="preserve"> perché non si conosce</w:t>
+      </w:r>
+      <w:r>
+        <w:rPr>
+          <w:sz w:val="24"/>
+          <w:szCs w:val="24"/>
+        </w:rPr>
+        <w:t xml:space="preserve"> il prodotto fisico dietro </w:t>
+      </w:r>
+      <w:r>
+        <w:rPr>
+          <w:sz w:val="24"/>
+          <w:szCs w:val="24"/>
+        </w:rPr>
+        <w:t>tale</w:t>
+      </w:r>
+      <w:r>
+        <w:rPr>
+          <w:sz w:val="24"/>
+          <w:szCs w:val="24"/>
+        </w:rPr>
+        <w:t xml:space="preserve"> numero</w:t>
+      </w:r>
+      <w:r>
+        <w:rPr>
+          <w:sz w:val="24"/>
+          <w:szCs w:val="24"/>
+        </w:rPr>
+        <w:t xml:space="preserve">. </w:t>
+      </w:r>
+    </w:p>
+    <w:p>
+      <w:pPr>
+        <w:spacing w:line="360" w:lineRule="auto"/>
+        <w:jc w:val="both"/>
+        <w:rPr>
+          <w:sz w:val="24"/>
+          <w:szCs w:val="24"/>
+        </w:rPr>
+      </w:pPr>
+      <w:r>
+        <w:rPr>
+          <w:sz w:val="24"/>
+          <w:szCs w:val="24"/>
+        </w:rPr>
+        <w:t xml:space="preserve">Il </w:t>
+      </w:r>
+      <w:r>
+        <w:rPr>
+          <w:i/>
+          <w:sz w:val="24"/>
+          <w:szCs w:val="24"/>
+        </w:rPr>
+        <w:t>dataset</w:t>
+      </w:r>
+      <w:r>
+        <w:rPr>
+          <w:sz w:val="24"/>
+          <w:szCs w:val="24"/>
+        </w:rPr>
+        <w:t xml:space="preserve"> originale </w:t>
+      </w:r>
+      <w:r>
+        <w:rPr>
+          <w:sz w:val="24"/>
+          <w:szCs w:val="24"/>
+        </w:rPr>
+        <w:t xml:space="preserve">annoverava </w:t>
+      </w:r>
+      <w:r>
+        <w:rPr>
+          <w:sz w:val="24"/>
+          <w:szCs w:val="24"/>
+        </w:rPr>
+        <w:t xml:space="preserve">anche </w:t>
+      </w:r>
+      <w:r>
+        <w:rPr>
+          <w:sz w:val="24"/>
+          <w:szCs w:val="24"/>
+        </w:rPr>
+        <w:t>altri cinque attr</w:t>
+      </w:r>
+      <w:r>
+        <w:rPr>
+          <w:sz w:val="24"/>
+          <w:szCs w:val="24"/>
+        </w:rPr>
+        <w:t xml:space="preserve">ibuti </w:t>
+      </w:r>
+      <w:r>
+        <w:rPr>
+          <w:sz w:val="24"/>
+          <w:szCs w:val="24"/>
+        </w:rPr>
+        <w:t>(non riportati in tabella 1) caratterizzanti</w:t>
+      </w:r>
+      <w:r>
+        <w:rPr>
+          <w:sz w:val="24"/>
+          <w:szCs w:val="24"/>
+        </w:rPr>
+        <w:t xml:space="preserve"> la tipologia di guasto. Per esempio</w:t>
+      </w:r>
+      <w:r>
+        <w:rPr>
+          <w:sz w:val="24"/>
+          <w:szCs w:val="24"/>
+        </w:rPr>
+        <w:t>,</w:t>
+      </w:r>
+      <w:r>
+        <w:rPr>
+          <w:sz w:val="24"/>
+          <w:szCs w:val="24"/>
+        </w:rPr>
+        <w:t xml:space="preserve"> l’attributo </w:t>
+      </w:r>
+      <w:r>
+        <w:rPr>
+          <w:i/>
+          <w:sz w:val="24"/>
+          <w:szCs w:val="24"/>
+        </w:rPr>
+        <w:t>HDF</w:t>
+      </w:r>
+      <w:r>
+        <w:rPr>
+          <w:sz w:val="24"/>
+          <w:szCs w:val="24"/>
+        </w:rPr>
+        <w:t xml:space="preserve"> (</w:t>
+      </w:r>
+      <w:r>
+        <w:rPr>
+          <w:i/>
+          <w:sz w:val="24"/>
+          <w:szCs w:val="24"/>
+        </w:rPr>
+        <w:t>Heat Dissi</w:t>
+      </w:r>
+      <w:r>
+        <w:rPr>
+          <w:i/>
+          <w:sz w:val="24"/>
+          <w:szCs w:val="24"/>
+        </w:rPr>
+        <w:t>pation Failure</w:t>
+      </w:r>
+      <w:r>
+        <w:rPr>
+          <w:sz w:val="24"/>
+          <w:szCs w:val="24"/>
+        </w:rPr>
+        <w:t>)</w:t>
+      </w:r>
+      <w:r>
+        <w:rPr>
+          <w:sz w:val="24"/>
+          <w:szCs w:val="24"/>
+        </w:rPr>
+        <w:t xml:space="preserve"> specificava</w:t>
+      </w:r>
+      <w:r>
+        <w:rPr>
+          <w:sz w:val="24"/>
+          <w:szCs w:val="24"/>
+        </w:rPr>
+        <w:t xml:space="preserve"> per un guasto dovuto al raggiungimento di elevate te</w:t>
+      </w:r>
+      <w:r>
+        <w:rPr>
+          <w:sz w:val="24"/>
+          <w:szCs w:val="24"/>
+        </w:rPr>
+        <w:t xml:space="preserve">mperature ed era stato aggiunto, così come per gli altri quattro, </w:t>
+      </w:r>
+      <w:r>
+        <w:rPr>
+          <w:sz w:val="24"/>
+          <w:szCs w:val="24"/>
+        </w:rPr>
+        <w:t>p</w:t>
+      </w:r>
+      <w:r>
+        <w:rPr>
+          <w:sz w:val="24"/>
+          <w:szCs w:val="24"/>
+        </w:rPr>
+        <w:t xml:space="preserve">er compiti di </w:t>
+      </w:r>
+      <w:r>
+        <w:rPr>
+          <w:i/>
+          <w:sz w:val="24"/>
+          <w:szCs w:val="24"/>
+        </w:rPr>
+        <w:t>Causal Discovery</w:t>
+      </w:r>
+      <w:r>
+        <w:rPr>
+          <w:sz w:val="24"/>
+          <w:szCs w:val="24"/>
+        </w:rPr>
+        <w:t xml:space="preserve"> che esulano da</w:t>
+      </w:r>
+      <w:r>
+        <w:rPr>
+          <w:sz w:val="24"/>
+          <w:szCs w:val="24"/>
+        </w:rPr>
+        <w:t>llo scopo di questa relazione</w:t>
+      </w:r>
+      <w:r>
+        <w:rPr>
+          <w:sz w:val="24"/>
+          <w:szCs w:val="24"/>
+        </w:rPr>
+        <w:t>. Per</w:t>
+      </w:r>
+      <w:r>
+        <w:rPr>
+          <w:sz w:val="24"/>
+          <w:szCs w:val="24"/>
+        </w:rPr>
+        <w:t xml:space="preserve"> questi</w:t>
+      </w:r>
+      <w:r>
+        <w:rPr>
+          <w:sz w:val="24"/>
+          <w:szCs w:val="24"/>
+        </w:rPr>
+        <w:t xml:space="preserve"> motivi, </w:t>
+      </w:r>
+      <w:r>
+        <w:rPr>
+          <w:sz w:val="24"/>
+          <w:szCs w:val="24"/>
+        </w:rPr>
+        <w:t>tali attributi, e</w:t>
+      </w:r>
+      <w:r>
+        <w:rPr>
+          <w:sz w:val="24"/>
+          <w:szCs w:val="24"/>
+        </w:rPr>
+        <w:t xml:space="preserve"> </w:t>
+      </w:r>
+      <w:r>
+        <w:rPr>
+          <w:sz w:val="24"/>
+          <w:szCs w:val="24"/>
+        </w:rPr>
+        <w:t xml:space="preserve">le </w:t>
+      </w:r>
+      <w:r>
+        <w:rPr>
+          <w:sz w:val="24"/>
+          <w:szCs w:val="24"/>
+        </w:rPr>
+        <w:t>relative colonne</w:t>
+      </w:r>
+      <w:r>
+        <w:rPr>
+          <w:sz w:val="24"/>
+          <w:szCs w:val="24"/>
+        </w:rPr>
+        <w:t>,</w:t>
+      </w:r>
+      <w:r>
+        <w:rPr>
+          <w:sz w:val="24"/>
+          <w:szCs w:val="24"/>
+        </w:rPr>
+        <w:t xml:space="preserve"> sono state eliminate.</w:t>
+      </w:r>
+    </w:p>
+    <w:p>
+      <w:pPr>
+        <w:spacing w:line="360" w:lineRule="auto"/>
+        <w:jc w:val="both"/>
+        <w:rPr>
+          <w:i/>
+          <w:sz w:val="24"/>
+          <w:szCs w:val="24"/>
+        </w:rPr>
+      </w:pPr>
+      <w:r>
+        <w:rPr>
+          <w:sz w:val="24"/>
+          <w:szCs w:val="24"/>
+        </w:rPr>
+        <w:t xml:space="preserve">Stando a quanto riporta l’articolo [2] associato al </w:t>
+      </w:r>
+      <w:r>
+        <w:rPr>
+          <w:i/>
+          <w:sz w:val="24"/>
+          <w:szCs w:val="24"/>
+        </w:rPr>
+        <w:t>dataset</w:t>
+      </w:r>
+      <w:r>
+        <w:rPr>
+          <w:sz w:val="24"/>
+          <w:szCs w:val="24"/>
+        </w:rPr>
+        <w:t>, reperire sufficienti quantità di dati per compiti di manutenzione predittiva è un’</w:t>
+      </w:r>
+      <w:r>
+        <w:rPr>
+          <w:sz w:val="24"/>
+          <w:szCs w:val="24"/>
+        </w:rPr>
+        <w:t xml:space="preserve">impresa ardua. Infatti, </w:t>
+      </w:r>
+      <w:r>
+        <w:rPr>
+          <w:sz w:val="24"/>
+          <w:szCs w:val="24"/>
+        </w:rPr>
+        <w:t>spesso simili informazioni non sono note oppure non sono rese pubbliche. Per questo motivo i record utilizzati dall’autore originale del progetto, e dagli scriventi, hanno una natura spesso artif</w:t>
+      </w:r>
+      <w:r>
+        <w:rPr>
+          <w:sz w:val="24"/>
+          <w:szCs w:val="24"/>
+        </w:rPr>
+        <w:t xml:space="preserve">iciale o semi-artificiale. Essi, infatti, </w:t>
+      </w:r>
+      <w:r>
+        <w:rPr>
+          <w:sz w:val="24"/>
+          <w:szCs w:val="24"/>
+        </w:rPr>
+        <w:t>provengono dalla condensazione di informazioni ed esperienze accumulate in anni di ricerche su questa tematica. Posta quindi la natura dei dati, la ricerca da noi effettuata per trovare record duplicati non ha prodotto alcun risultato.</w:t>
+      </w:r>
+      <w:r>
+        <w:rPr>
+          <w:sz w:val="24"/>
+          <w:szCs w:val="24"/>
+        </w:rPr>
+        <w:t xml:space="preserve"> </w:t>
+      </w:r>
+      <w:r>
+        <w:rPr>
+          <w:sz w:val="24"/>
+          <w:szCs w:val="24"/>
+        </w:rPr>
+        <w:t xml:space="preserve">In modo del tutto analogo, e probabilmente per le stesse ragioni, anche la ricerca di valori non definiti o mancanti non ha prodotto alcun risultato. Questi ultimi due esiti sono quindi rassicuranti circa la completezza dal </w:t>
+      </w:r>
+      <w:r>
+        <w:rPr>
+          <w:i/>
+          <w:sz w:val="24"/>
+          <w:szCs w:val="24"/>
+        </w:rPr>
+        <w:t>dataset</w:t>
+      </w:r>
+      <w:r>
+        <w:rPr>
+          <w:i/>
+          <w:sz w:val="24"/>
+          <w:szCs w:val="24"/>
+        </w:rPr>
+        <w:t>.</w:t>
+      </w:r>
+    </w:p>
+    <w:p>
+      <w:pPr>
+        <w:spacing w:line="360" w:lineRule="auto"/>
+        <w:jc w:val="both"/>
+        <w:rPr>
+          <w:sz w:val="24"/>
+          <w:szCs w:val="24"/>
+        </w:rPr>
+      </w:pPr>
+      <w:r>
+        <w:rPr>
+          <w:sz w:val="24"/>
+          <w:szCs w:val="24"/>
+        </w:rPr>
+        <w:t xml:space="preserve">Per verificare la presenza di valori anomali, o </w:t>
+      </w:r>
+      <w:r>
+        <w:rPr>
+          <w:i/>
+          <w:sz w:val="24"/>
+          <w:szCs w:val="24"/>
+        </w:rPr>
+        <w:t>outliers</w:t>
+      </w:r>
+      <w:r>
+        <w:rPr>
+          <w:sz w:val="24"/>
+          <w:szCs w:val="24"/>
+        </w:rPr>
+        <w:t xml:space="preserve">, sarebbe necessario disegnare un grafico e riportarvi all’interno le istanze del </w:t>
+      </w:r>
+      <w:r>
+        <w:rPr>
+          <w:i/>
+          <w:sz w:val="24"/>
+          <w:szCs w:val="24"/>
+        </w:rPr>
+        <w:t>dataset</w:t>
+      </w:r>
+      <w:r>
+        <w:rPr>
+          <w:sz w:val="24"/>
+          <w:szCs w:val="24"/>
+        </w:rPr>
+        <w:t xml:space="preserve">. In questo modo sarebbe possibile individuare quali di loro occupano posizioni </w:t>
+      </w:r>
+      <w:r>
+        <w:rPr>
+          <w:sz w:val="24"/>
+          <w:szCs w:val="24"/>
+        </w:rPr>
+        <w:t xml:space="preserve">“anomale” </w:t>
+      </w:r>
+      <w:r>
+        <w:rPr>
+          <w:sz w:val="24"/>
+          <w:szCs w:val="24"/>
+        </w:rPr>
+        <w:t>e quindi scartarle. Tuttavia, la dimensionalità dei record non consente una facile rappresentazione pittorica. Di conseguenza, si è optato per una ricerca grafica di valori anomali nei singoli attributi e, come possono confermare i grafici in figura 3, non ne sono stati trovati.</w:t>
+      </w:r>
+      <w:r>
+        <w:rPr>
+          <w:sz w:val="24"/>
+          <w:szCs w:val="24"/>
+        </w:rPr>
+        <w:t xml:space="preserve"> </w:t>
+      </w:r>
+      <w:r>
+        <w:rPr>
+          <w:sz w:val="24"/>
+          <w:szCs w:val="24"/>
+        </w:rPr>
+        <w:t xml:space="preserve">L’attributo di categoria </w:t>
+      </w:r>
+      <w:r>
+        <w:rPr>
+          <w:i/>
+          <w:sz w:val="24"/>
+          <w:szCs w:val="24"/>
+        </w:rPr>
+        <w:t>Type</w:t>
+      </w:r>
+      <w:r>
+        <w:rPr>
+          <w:sz w:val="24"/>
+          <w:szCs w:val="24"/>
+        </w:rPr>
+        <w:t xml:space="preserve"> è stato escluso da questa ricerca perché il grafico avrebbe semplicemente riportato una successione di punti </w:t>
+      </w:r>
+      <w:r>
+        <w:rPr>
+          <w:sz w:val="24"/>
+          <w:szCs w:val="24"/>
+        </w:rPr>
+        <w:t>etichettati con</w:t>
+      </w:r>
+      <w:r>
+        <w:rPr>
+          <w:sz w:val="24"/>
+          <w:szCs w:val="24"/>
+        </w:rPr>
+        <w:t xml:space="preserve"> L, M, o H. Dai grafici sulle temperature dell’aria e di processo non si notano discontinuità marcate né punti di massimo o minimo eccessivamente rilevanti. Questo può essere dovuto alla trasformazione dei dati casuali originali tramite la distribuzione gaussiana accennata in precedenza. Per quanto riguarda la velocità di rotazione, si nota subito che la presenza di punti di massimo o di minimo è in perfetta contrapposizione con la presenza di punti di minimo e di massimo, rispettivamente, nei valori del momento torcente (come ci si aspetta dato che sono grandezza inversamente </w:t>
+      </w:r>
+      <w:r>
+        <w:rPr>
+          <w:sz w:val="24"/>
+          <w:szCs w:val="24"/>
+        </w:rPr>
+        <w:lastRenderedPageBreak/>
+        <w:t>proporzionali e hanno una forte correlazione negativa). La presenza di valori al di fuori della fascia [1500, 2100] rpm e [20, 60] Nm</w:t>
+      </w:r>
+      <w:r>
+        <w:rPr>
+          <w:sz w:val="24"/>
+          <w:szCs w:val="24"/>
+        </w:rPr>
+        <w:t xml:space="preserve"> non è da considerarsi</w:t>
+      </w:r>
+      <w:r>
+        <w:rPr>
+          <w:sz w:val="24"/>
+          <w:szCs w:val="24"/>
+        </w:rPr>
+        <w:t xml:space="preserve"> negativa, anzi, è proprio ciò che garantisce rappresentatività all’intero </w:t>
+      </w:r>
+      <w:r>
+        <w:rPr>
+          <w:i/>
+          <w:sz w:val="24"/>
+          <w:szCs w:val="24"/>
+        </w:rPr>
+        <w:t>dataset</w:t>
+      </w:r>
+      <w:r>
+        <w:rPr>
+          <w:sz w:val="24"/>
+          <w:szCs w:val="24"/>
+        </w:rPr>
+        <w:t xml:space="preserve">. Infatti, spesso elevate velocità di rotazione, combinate anche </w:t>
+      </w:r>
+      <w:r>
+        <w:rPr>
+          <w:sz w:val="24"/>
+          <w:szCs w:val="24"/>
+        </w:rPr>
+        <w:t>un’elevata usura del macchinario</w:t>
+      </w:r>
+      <w:r>
+        <w:rPr>
+          <w:sz w:val="24"/>
+          <w:szCs w:val="24"/>
+        </w:rPr>
+        <w:t>, sono la causa della rottura dello stesso. Quindi, eliminare simili valori sarebbe un grave errore. L’andamento assunto dai valori di usura (</w:t>
+      </w:r>
+      <w:r>
+        <w:rPr>
+          <w:i/>
+          <w:sz w:val="24"/>
+          <w:szCs w:val="24"/>
+        </w:rPr>
+        <w:t>Tool Wear</w:t>
+      </w:r>
+      <w:r>
+        <w:rPr>
+          <w:i/>
+          <w:sz w:val="24"/>
+          <w:szCs w:val="24"/>
+        </w:rPr>
+        <w:t xml:space="preserve">) </w:t>
+      </w:r>
+      <w:r>
+        <w:rPr>
+          <w:sz w:val="24"/>
+          <w:szCs w:val="24"/>
+        </w:rPr>
+        <w:t>è invece molto regolare.</w:t>
+      </w:r>
+    </w:p>
+    <w:p>
+      <w:pPr>
+        <w:spacing w:line="360" w:lineRule="auto"/>
+        <w:jc w:val="both"/>
+        <w:rPr>
+          <w:sz w:val="24"/>
+          <w:szCs w:val="24"/>
+        </w:rPr>
+      </w:pPr>
+      <w:r>
+        <w:rPr>
+          <w:noProof/>
+        </w:rPr>
+        <mc:AlternateContent>
+          <mc:Choice Requires="wps">
+            <w:drawing>
+              <wp:anchor distT="0" distB="0" distL="114300" distR="114300" simplePos="0" relativeHeight="251668480" behindDoc="0" locked="0" layoutInCell="1" allowOverlap="1" wp14:anchorId="4105A893" wp14:editId="7941530F">
+                <wp:simplePos x="0" y="0"/>
+                <wp:positionH relativeFrom="margin">
+                  <wp:align>right</wp:align>
+                </wp:positionH>
+                <wp:positionV relativeFrom="paragraph">
+                  <wp:posOffset>3301365</wp:posOffset>
+                </wp:positionV>
+                <wp:extent cx="6120130" cy="635"/>
+                <wp:effectExtent l="0" t="0" r="0" b="8255"/>
+                <wp:wrapSquare wrapText="bothSides"/>
+                <wp:docPr id="8" name="Casella di testo 8"/>
+                <wp:cNvGraphicFramePr/>
+                <a:graphic xmlns:a="http://schemas.openxmlformats.org/drawingml/2006/main">
+                  <a:graphicData uri="http://schemas.microsoft.com/office/word/2010/wordprocessingShape">
+                    <wps:wsp>
+                      <wps:cNvSpPr txBox="1"/>
+                      <wps:spPr>
+                        <a:xfrm>
+                          <a:off x="0" y="0"/>
+                          <a:ext cx="6120130" cy="635"/>
+                        </a:xfrm>
+                        <a:prstGeom prst="rect">
+                          <a:avLst/>
+                        </a:prstGeom>
+                        <a:solidFill>
+                          <a:prstClr val="white"/>
+                        </a:solidFill>
+                        <a:ln>
+                          <a:noFill/>
+                        </a:ln>
+                      </wps:spPr>
+                      <wps:txbx>
+                        <w:txbxContent>
+                          <w:p>
+                            <w:pPr>
+                              <w:pStyle w:val="Didascalia"/>
+                              <w:jc w:val="center"/>
+                              <w:rPr>
+                                <w:sz w:val="24"/>
+                                <w:szCs w:val="24"/>
+                              </w:rPr>
+                            </w:pPr>
+                            <w:r>
+                              <w:t>Figura 3 – Andamento dei valori assunti dagli attributi numerici di tutti i record presenti</w:t>
+                            </w:r>
+                          </w:p>
+                        </w:txbxContent>
+                      </wps:txbx>
+                      <wps:bodyPr rot="0" spcFirstLastPara="0" vertOverflow="overflow" horzOverflow="overflow" vert="horz" wrap="square" lIns="0" tIns="0" rIns="0" bIns="0" numCol="1" spcCol="0" rtlCol="0" fromWordArt="0" anchor="t" anchorCtr="0" forceAA="0" compatLnSpc="1">
+                        <a:prstTxWarp prst="textNoShape">
+                          <a:avLst/>
+                        </a:prstTxWarp>
+                        <a:spAutoFit/>
+                      </wps:bodyPr>
+                    </wps:wsp>
+                  </a:graphicData>
+                </a:graphic>
+              </wp:anchor>
+            </w:drawing>
+          </mc:Choice>
+          <mc:Fallback>
+            <w:pict>
+              <v:shape w14:anchorId="4105A893" id="Casella di testo 8" o:spid="_x0000_s1028" type="#_x0000_t202" style="position:absolute;left:0;text-align:left;margin-left:430.7pt;margin-top:259.95pt;width:481.9pt;height:.05pt;z-index:251668480;visibility:visible;mso-wrap-style:square;mso-wrap-distance-left:9pt;mso-wrap-distance-top:0;mso-wrap-distance-right:9pt;mso-wrap-distance-bottom:0;mso-position-horizontal:right;mso-position-horizontal-relative:margin;mso-position-vertical:absolute;mso-position-vertical-relative:text;v-text-anchor:top" o:gfxdata="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" stroked="f">
+                <v:textbox style="mso-fit-shape-to-text:t" inset="0,0,0,0">
+                  <w:txbxContent>
+                    <w:p>
+                      <w:pPr>
+                        <w:pStyle w:val="Didascalia"/>
+                        <w:jc w:val="center"/>
+                        <w:rPr>
+                          <w:sz w:val="24"/>
+                          <w:szCs w:val="24"/>
+                        </w:rPr>
+                      </w:pPr>
+                      <w:r>
+                        <w:t>Figura 3 – Andamento dei valori assunti dagli attributi numerici di tutti i record presenti</w:t>
+                      </w:r>
+                    </w:p>
+                  </w:txbxContent>
+                </v:textbox>
+                <w10:wrap type="square" anchorx="margin"/>
+              </v:shape>
+            </w:pict>
+          </mc:Fallback>
+        </mc:AlternateContent>
+      </w:r>
+      <w:r>
+        <w:rPr>
+          <w:sz w:val="24"/>
+          <w:szCs w:val="24"/>
+        </w:rPr>
+        <w:drawing>
+          <wp:anchor distT="0" distB="0" distL="114300" distR="114300" simplePos="0" relativeHeight="251666432" behindDoc="0" locked="0" layoutInCell="1" allowOverlap="1" wp14:anchorId="55ED3135" wp14:editId="289C1C79">
+            <wp:simplePos x="0" y="0"/>
+            <wp:positionH relativeFrom="margin">
+              <wp:align>center</wp:align>
+            </wp:positionH>
+            <wp:positionV relativeFrom="paragraph">
+              <wp:posOffset>0</wp:posOffset>
+            </wp:positionV>
+            <wp:extent cx="6514465" cy="3177540"/>
+            <wp:effectExtent l="0" t="0" r="635" b="3810"/>
+            <wp:wrapSquare wrapText="bothSides"/>
+            <wp:docPr id="7" name="Immagine 7"/>
+            <wp:cNvGraphicFramePr>
+              <a:graphicFrameLocks xmlns:a="http://schemas.openxmlformats.org/drawingml/2006/main" noChangeAspect="1"/>
+            </wp:cNvGraphicFramePr>
+            <a:graphic xmlns:a="http://schemas.openxmlformats.org/drawingml/2006/main">
+              <a:graphicData uri="http://schemas.openxmlformats.org/drawingml/2006/picture">
+                <pic:pic xmlns:pic="http://schemas.openxmlformats.org/drawingml/2006/picture">
+                  <pic:nvPicPr>
+                    <pic:cNvPr id="1" name=""/>
+                    <pic:cNvPicPr/>
+                  </pic:nvPicPr>
+                  <pic:blipFill>
+                    <a:blip r:embed="rId10" cstate="print">
+                      <a:extLst>
+                        <a:ext uri="{28A0092B-C50C-407E-A947-70E740481C1C}">
+                          <a14:useLocalDpi xmlns:a14="http://schemas.microsoft.com/office/drawing/2010/main" val="0"/>
+                        </a:ext>
+                      </a:extLst>
+                    </a:blip>
+                    <a:stretch>
+                      <a:fillRect/>
+                    </a:stretch>
+                  </pic:blipFill>
+                  <pic:spPr>
+                    <a:xfrm>
+                      <a:off x="0" y="0"/>
+                      <a:ext cx="6514465" cy="3177540"/>
+                    </a:xfrm>
+                    <a:prstGeom prst="rect">
+                      <a:avLst/>
+                    </a:prstGeom>
+                  </pic:spPr>
+                </pic:pic>
+              </a:graphicData>
+            </a:graphic>
+            <wp14:sizeRelH relativeFrom="margin">
+              <wp14:pctWidth>0</wp14:pctWidth>
+            </wp14:sizeRelH>
+            <wp14:sizeRelV relativeFrom="margin">
+              <wp14:pctHeight>0</wp14:pctHeight>
+            </wp14:sizeRelV>
+          </wp:anchor>
+        </w:drawing>
+      </w:r>
+    </w:p>
     <w:sectPr>
       <w:pgSz w:w="11906" w:h="16838"/>
       <w:pgMar w:top="1417" w:right="1134" w:bottom="1134" w:left="1134" w:header="720" w:footer="720" w:gutter="0"/>
@@ -1892,7 +3469,7 @@
   <w:style w:type="paragraph" w:default="1" w:styleId="Normale">
     <w:name w:val="Normal"/>
     <w:qFormat/>
-    <w:rsid w:val="00806299"/>
+    <w:rsid w:val="00637F15"/>
     <w:pPr>
       <w:suppressAutoHyphens/>
     </w:pPr>
@@ -2158,6 +3735,25 @@
         <w:insideV w:val="single" w:sz="4" w:space="0" w:color="auto"/>
       </w:tblBorders>
     </w:tblPr>
+  </w:style>
+  <w:style w:type="paragraph" w:styleId="Didascalia">
+    <w:name w:val="caption"/>
+    <w:basedOn w:val="Normale"/>
+    <w:next w:val="Normale"/>
+    <w:uiPriority w:val="35"/>
+    <w:unhideWhenUsed/>
+    <w:qFormat/>
+    <w:rsid w:val="00D57613"/>
+    <w:pPr>
+      <w:spacing w:after="200" w:line="240" w:lineRule="auto"/>
+    </w:pPr>
+    <w:rPr>
+      <w:i/>
+      <w:iCs/>
+      <w:color w:val="44546A" w:themeColor="text2"/>
+      <w:sz w:val="18"/>
+      <w:szCs w:val="18"/>
+    </w:rPr>
   </w:style>
 </w:styles>
 </file>

</xml_diff>